<commit_message>
Dani cleaned up documents and sorted
</commit_message>
<xml_diff>
--- a/notes/2024_03_12_meeting_EMW_Dani_kurz.docx
+++ b/notes/2024_03_12_meeting_EMW_Dani_kurz.docx
@@ -96,19 +96,11 @@
         </w:rPr>
         <w:t xml:space="preserve"> Langfristigkeit! Wie wurde </w:t>
       </w:r>
-      <w:proofErr w:type="spellStart"/>
-      <w:r>
-        <w:rPr>
-          <w:lang w:val="de-DE"/>
-        </w:rPr>
-        <w:t>roadmap</w:t>
-      </w:r>
-      <w:proofErr w:type="spellEnd"/>
-      <w:r>
-        <w:rPr>
-          <w:lang w:val="de-DE"/>
-        </w:rPr>
-        <w:t xml:space="preserve"> </w:t>
+      <w:r>
+        <w:rPr>
+          <w:lang w:val="de-DE"/>
+        </w:rPr>
+        <w:t xml:space="preserve">roadmap </w:t>
       </w:r>
       <w:r>
         <w:rPr>
@@ -178,21 +170,7 @@
         <w:rPr>
           <w:lang w:val="de-DE"/>
         </w:rPr>
-        <w:t>Neuer Fragebogen mit reinbringen: Selbstwirksamkeit (</w:t>
-      </w:r>
-      <w:proofErr w:type="spellStart"/>
-      <w:r>
-        <w:rPr>
-          <w:lang w:val="de-DE"/>
-        </w:rPr>
-        <w:t>Hammand</w:t>
-      </w:r>
-      <w:proofErr w:type="spellEnd"/>
-      <w:r>
-        <w:rPr>
-          <w:lang w:val="de-DE"/>
-        </w:rPr>
-        <w:t xml:space="preserve"> et al.)</w:t>
+        <w:t>Neuer Fragebogen mit reinbringen: Selbstwirksamkeit (Hammand et al.)</w:t>
       </w:r>
       <w:r>
         <w:rPr>
@@ -260,21 +238,7 @@
         <w:rPr>
           <w:lang w:val="de-DE"/>
         </w:rPr>
-        <w:t xml:space="preserve">ber Campbells </w:t>
-      </w:r>
-      <w:proofErr w:type="spellStart"/>
-      <w:r>
-        <w:rPr>
-          <w:lang w:val="de-DE"/>
-        </w:rPr>
-        <w:t>paradigm</w:t>
-      </w:r>
-      <w:proofErr w:type="spellEnd"/>
-      <w:r>
-        <w:rPr>
-          <w:lang w:val="de-DE"/>
-        </w:rPr>
-        <w:t xml:space="preserve"> argumentieren k</w:t>
+        <w:t>ber Campbells paradigm argumentieren k</w:t>
       </w:r>
       <w:r>
         <w:rPr>
@@ -480,14 +444,7 @@
         <w:rPr>
           <w:lang w:val="de-DE"/>
         </w:rPr>
-        <w:t xml:space="preserve">Zweite Betreuung durch Fabia </w:t>
-      </w:r>
-      <w:proofErr w:type="spellStart"/>
-      <w:r>
-        <w:rPr>
-          <w:lang w:val="de-DE"/>
-        </w:rPr>
-        <w:t>Sp</w:t>
+        <w:t>Zweite Betreuung durch Fabia Sp</w:t>
       </w:r>
       <w:r>
         <w:rPr>
@@ -499,14 +456,7 @@
         <w:rPr>
           <w:lang w:val="de-DE"/>
         </w:rPr>
-        <w:t>rkmann</w:t>
-      </w:r>
-      <w:proofErr w:type="spellEnd"/>
-      <w:r>
-        <w:rPr>
-          <w:lang w:val="de-DE"/>
-        </w:rPr>
-        <w:t xml:space="preserve"> (Alternative w</w:t>
+        <w:t>rkmann (Alternative w</w:t>
       </w:r>
       <w:r>
         <w:rPr>
@@ -518,21 +468,7 @@
         <w:rPr>
           <w:lang w:val="de-DE"/>
         </w:rPr>
-        <w:t xml:space="preserve">re eventuell Michael </w:t>
-      </w:r>
-      <w:proofErr w:type="spellStart"/>
-      <w:r>
-        <w:rPr>
-          <w:lang w:val="de-DE"/>
-        </w:rPr>
-        <w:t>Pregernig</w:t>
-      </w:r>
-      <w:proofErr w:type="spellEnd"/>
-      <w:r>
-        <w:rPr>
-          <w:lang w:val="de-DE"/>
-        </w:rPr>
-        <w:t>)</w:t>
+        <w:t>re eventuell Michael Pregernig)</w:t>
       </w:r>
     </w:p>
     <w:p>
@@ -583,41 +519,13 @@
         <w:rPr>
           <w:lang w:val="de-DE"/>
         </w:rPr>
-        <w:t xml:space="preserve">EMW </w:t>
-      </w:r>
-      <w:proofErr w:type="gramStart"/>
-      <w:r>
-        <w:rPr>
-          <w:lang w:val="de-DE"/>
-        </w:rPr>
-        <w:t>email</w:t>
-      </w:r>
-      <w:proofErr w:type="gramEnd"/>
-      <w:r>
-        <w:rPr>
-          <w:lang w:val="de-DE"/>
-        </w:rPr>
-        <w:t xml:space="preserve">: </w:t>
-      </w:r>
-      <w:r>
-        <w:rPr>
-          <w:lang w:val="de-DE"/>
-        </w:rPr>
-        <w:t xml:space="preserve">Meeting Koordination in </w:t>
-      </w:r>
-      <w:proofErr w:type="spellStart"/>
-      <w:r>
-        <w:rPr>
-          <w:lang w:val="de-DE"/>
-        </w:rPr>
-        <w:t>progress</w:t>
-      </w:r>
-      <w:proofErr w:type="spellEnd"/>
-      <w:r>
-        <w:rPr>
-          <w:lang w:val="de-DE"/>
-        </w:rPr>
-        <w:t xml:space="preserve"> mit Solare Zukunft, IZT, EMW, Dani und weiteren Interessierten </w:t>
+        <w:t xml:space="preserve">EMW email: </w:t>
+      </w:r>
+      <w:r>
+        <w:rPr>
+          <w:lang w:val="de-DE"/>
+        </w:rPr>
+        <w:t xml:space="preserve">Meeting Koordination in progress mit Solare Zukunft, IZT, EMW, Dani und weiteren Interessierten </w:t>
       </w:r>
       <w:r>
         <w:rPr>
@@ -647,21 +555,7 @@
         <w:rPr>
           <w:lang w:val="de-DE"/>
         </w:rPr>
-        <w:t xml:space="preserve">Dani schickt </w:t>
-      </w:r>
-      <w:proofErr w:type="gramStart"/>
-      <w:r>
-        <w:rPr>
-          <w:lang w:val="de-DE"/>
-        </w:rPr>
-        <w:t>sobald</w:t>
-      </w:r>
-      <w:proofErr w:type="gramEnd"/>
-      <w:r>
-        <w:rPr>
-          <w:lang w:val="de-DE"/>
-        </w:rPr>
-        <w:t xml:space="preserve"> wie m</w:t>
+        <w:t>Dani schickt sobald wie m</w:t>
       </w:r>
       <w:r>
         <w:rPr>
@@ -673,21 +567,13 @@
         <w:rPr>
           <w:lang w:val="de-DE"/>
         </w:rPr>
-        <w:t xml:space="preserve">glich ihr </w:t>
-      </w:r>
-      <w:proofErr w:type="spellStart"/>
-      <w:r>
-        <w:rPr>
-          <w:lang w:val="de-DE"/>
-        </w:rPr>
-        <w:t>proposal</w:t>
-      </w:r>
-      <w:proofErr w:type="spellEnd"/>
-      <w:r>
-        <w:rPr>
-          <w:lang w:val="de-DE"/>
-        </w:rPr>
-        <w:t xml:space="preserve"> an EMW</w:t>
+        <w:t>glich ihr proposal an EMW</w:t>
+      </w:r>
+      <w:r>
+        <w:rPr>
+          <w:lang w:val="de-DE"/>
+        </w:rPr>
+        <w:t xml:space="preserve"> und dann an Fabia</w:t>
       </w:r>
     </w:p>
     <w:p>

</xml_diff>

<commit_message>
Dani worked on proposal
</commit_message>
<xml_diff>
--- a/notes/2024_03_12_meeting_EMW_Dani_kurz.docx
+++ b/notes/2024_03_12_meeting_EMW_Dani_kurz.docx
@@ -616,6 +616,108 @@
           <w:lang w:val="de-DE"/>
         </w:rPr>
         <w:t>fungsamt</w:t>
+      </w:r>
+    </w:p>
+    <w:p>
+      <w:pPr>
+        <w:pStyle w:val="ListParagraph"/>
+        <w:numPr>
+          <w:ilvl w:val="1"/>
+          <w:numId w:val="2"/>
+        </w:numPr>
+        <w:rPr>
+          <w:lang w:val="de-DE"/>
+        </w:rPr>
+      </w:pPr>
+      <w:r>
+        <w:rPr>
+          <w:lang w:val="de-DE"/>
+        </w:rPr>
+        <w:sym w:font="Wingdings" w:char="F0E0"/>
+      </w:r>
+      <w:r>
+        <w:rPr>
+          <w:lang w:val="de-DE"/>
+        </w:rPr>
+        <w:t xml:space="preserve"> Beide Betreuungen brauchen eine Habilitation. Das hei</w:t>
+      </w:r>
+      <w:r>
+        <w:rPr>
+          <w:lang w:val="de-DE"/>
+        </w:rPr>
+        <w:t>ß</w:t>
+      </w:r>
+      <w:r>
+        <w:rPr>
+          <w:lang w:val="de-DE"/>
+        </w:rPr>
+        <w:t>t w</w:t>
+      </w:r>
+      <w:r>
+        <w:rPr>
+          <w:lang w:val="de-DE"/>
+        </w:rPr>
+        <w:t>ä</w:t>
+      </w:r>
+      <w:r>
+        <w:rPr>
+          <w:lang w:val="de-DE"/>
+        </w:rPr>
+        <w:t>re es m</w:t>
+      </w:r>
+      <w:r>
+        <w:rPr>
+          <w:lang w:val="de-DE"/>
+        </w:rPr>
+        <w:t>ö</w:t>
+      </w:r>
+      <w:r>
+        <w:rPr>
+          <w:lang w:val="de-DE"/>
+        </w:rPr>
+        <w:t xml:space="preserve">glich das offiziell </w:t>
+      </w:r>
+      <w:r>
+        <w:rPr>
+          <w:lang w:val="de-DE"/>
+        </w:rPr>
+        <w:t>ü</w:t>
+      </w:r>
+      <w:r>
+        <w:rPr>
+          <w:lang w:val="de-DE"/>
+        </w:rPr>
+        <w:t>ber Astrid zu  machen?</w:t>
+      </w:r>
+    </w:p>
+    <w:p>
+      <w:pPr>
+        <w:pStyle w:val="ListParagraph"/>
+        <w:numPr>
+          <w:ilvl w:val="1"/>
+          <w:numId w:val="2"/>
+        </w:numPr>
+        <w:rPr>
+          <w:lang w:val="de-DE"/>
+        </w:rPr>
+      </w:pPr>
+      <w:r>
+        <w:rPr>
+          <w:lang w:val="de-DE"/>
+        </w:rPr>
+        <w:t>Abgabe 1-2 Monate vor offiziellem Termin m</w:t>
+      </w:r>
+      <w:r>
+        <w:rPr>
+          <w:lang w:val="de-DE"/>
+        </w:rPr>
+        <w:t>ö</w:t>
+      </w:r>
+      <w:r>
+        <w:rPr>
+          <w:lang w:val="de-DE"/>
+        </w:rPr>
+        <w:t>glich. Ansonsten kann ich die auch einfach fertig haben Ende Juli, aber vorher abgeben.</w:t>
       </w:r>
     </w:p>
     <w:p>
@@ -653,7 +755,7 @@
         <w:rFonts w:ascii="Symbol" w:hAnsi="Symbol" w:hint="default"/>
       </w:rPr>
     </w:lvl>
-    <w:lvl w:ilvl="1" w:tplc="08090003" w:tentative="1">
+    <w:lvl w:ilvl="1" w:tplc="08090003">
       <w:start w:val="1"/>
       <w:numFmt w:val="bullet"/>
       <w:lvlText w:val="o"/>

</xml_diff>